<commit_message>
update workflow .docx diagram
</commit_message>
<xml_diff>
--- a/docs/multiagent_system_workflow.docx
+++ b/docs/multiagent_system_workflow.docx
@@ -4,6 +4,127 @@
   <w:background w:color="171717"/>
   <w:body>
     <w:p>
+      <w:r>
+        <w:rPr>
+          <w:noProof/>
+        </w:rPr>
+        <mc:AlternateContent>
+          <mc:Choice Requires="wps">
+            <w:drawing>
+              <wp:anchor distT="0" distB="0" distL="114300" distR="114300" simplePos="0" relativeHeight="251659264" behindDoc="0" locked="0" layoutInCell="1" allowOverlap="1" wp14:anchorId="5A664DAF" wp14:editId="50D10D22">
+                <wp:simplePos x="0" y="0"/>
+                <wp:positionH relativeFrom="column">
+                  <wp:posOffset>2059710</wp:posOffset>
+                </wp:positionH>
+                <wp:positionV relativeFrom="paragraph">
+                  <wp:posOffset>67310</wp:posOffset>
+                </wp:positionV>
+                <wp:extent cx="865762" cy="647700"/>
+                <wp:effectExtent l="0" t="0" r="0" b="0"/>
+                <wp:wrapNone/>
+                <wp:docPr id="1983189062" name="Text Box 1"/>
+                <wp:cNvGraphicFramePr/>
+                <a:graphic xmlns:a="http://schemas.openxmlformats.org/drawingml/2006/main">
+                  <a:graphicData uri="http://schemas.microsoft.com/office/word/2010/wordprocessingShape">
+                    <wps:wsp>
+                      <wps:cNvSpPr txBox="1"/>
+                      <wps:spPr>
+                        <a:xfrm>
+                          <a:off x="0" y="0"/>
+                          <a:ext cx="865762" cy="647700"/>
+                        </a:xfrm>
+                        <a:prstGeom prst="rect">
+                          <a:avLst/>
+                        </a:prstGeom>
+                        <a:noFill/>
+                        <a:ln w="6350">
+                          <a:noFill/>
+                        </a:ln>
+                      </wps:spPr>
+                      <wps:txbx>
+                        <w:txbxContent>
+                          <w:p>
+                            <w:pPr>
+                              <w:rPr>
+                                <w:rFonts w:ascii="Helvetica" w:hAnsi="Helvetica" w:cs="Arial"/>
+                                <w:b/>
+                                <w:bCs/>
+                                <w:color w:val="FFFFFF" w:themeColor="background1"/>
+                                <w:sz w:val="28"/>
+                                <w:szCs w:val="28"/>
+                              </w:rPr>
+                            </w:pPr>
+                            <w:r>
+                              <w:rPr>
+                                <w:rFonts w:ascii="Helvetica" w:hAnsi="Helvetica" w:cs="Arial"/>
+                                <w:b/>
+                                <w:bCs/>
+                                <w:color w:val="FFFFFF" w:themeColor="background1"/>
+                                <w:sz w:val="28"/>
+                                <w:szCs w:val="28"/>
+                              </w:rPr>
+                              <w:t>Agent 1</w:t>
+                            </w:r>
+                          </w:p>
+                        </w:txbxContent>
+                      </wps:txbx>
+                      <wps:bodyPr rot="0" spcFirstLastPara="0" vertOverflow="overflow" horzOverflow="overflow" vert="horz" wrap="square" lIns="91440" tIns="45720" rIns="91440" bIns="45720" numCol="1" spcCol="0" rtlCol="0" fromWordArt="0" anchor="t" anchorCtr="0" forceAA="0" compatLnSpc="1">
+                        <a:prstTxWarp prst="textNoShape">
+                          <a:avLst/>
+                        </a:prstTxWarp>
+                        <a:noAutofit/>
+                      </wps:bodyPr>
+                    </wps:wsp>
+                  </a:graphicData>
+                </a:graphic>
+                <wp14:sizeRelH relativeFrom="margin">
+                  <wp14:pctWidth>0</wp14:pctWidth>
+                </wp14:sizeRelH>
+                <wp14:sizeRelV relativeFrom="margin">
+                  <wp14:pctHeight>0</wp14:pctHeight>
+                </wp14:sizeRelV>
+              </wp:anchor>
+            </w:drawing>
+          </mc:Choice>
+          <mc:Fallback>
+            <w:pict>
+              <v:shapetype w14:anchorId="5A664DAF" id="_x0000_t202" coordsize="21600,21600" o:spt="202" path="m,l,21600r21600,l21600,xe">
+                <v:stroke joinstyle="miter"/>
+                <v:path gradientshapeok="t" o:connecttype="rect"/>
+              </v:shapetype>
+              <v:shape id="Text Box 1" o:spid="_x0000_s1026" type="#_x0000_t202" style="position:absolute;margin-left:162.2pt;margin-top:5.3pt;width:68.15pt;height:51pt;z-index:251659264;visibility:visible;mso-wrap-style:square;mso-width-percent:0;mso-height-percent:0;mso-wrap-distance-left:9pt;mso-wrap-distance-top:0;mso-wrap-distance-right:9pt;mso-wrap-distance-bottom:0;mso-position-horizontal:absolute;mso-position-horizontal-relative:text;mso-position-vertical:absolute;mso-position-vertical-relative:text;mso-width-percent:0;mso-height-percent:0;mso-width-relative:margin;mso-height-relative:margin;v-text-anchor:top" o:gfxdata="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" filled="f" stroked="f" strokeweight=".5pt">
+                <v:textbox>
+                  <w:txbxContent>
+                    <w:p>
+                      <w:pPr>
+                        <w:rPr>
+                          <w:rFonts w:ascii="Helvetica" w:hAnsi="Helvetica" w:cs="Arial"/>
+                          <w:b/>
+                          <w:bCs/>
+                          <w:color w:val="FFFFFF" w:themeColor="background1"/>
+                          <w:sz w:val="28"/>
+                          <w:szCs w:val="28"/>
+                        </w:rPr>
+                      </w:pPr>
+                      <w:r>
+                        <w:rPr>
+                          <w:rFonts w:ascii="Helvetica" w:hAnsi="Helvetica" w:cs="Arial"/>
+                          <w:b/>
+                          <w:bCs/>
+                          <w:color w:val="FFFFFF" w:themeColor="background1"/>
+                          <w:sz w:val="28"/>
+                          <w:szCs w:val="28"/>
+                        </w:rPr>
+                        <w:t>Agent 1</w:t>
+                      </w:r>
+                    </w:p>
+                  </w:txbxContent>
+                </v:textbox>
+              </v:shape>
+            </w:pict>
+          </mc:Fallback>
+        </mc:AlternateContent>
+      </w:r>
       <w:r>
         <w:rPr>
           <w:noProof/>
@@ -63,18 +184,7 @@
                                 <w:sz w:val="28"/>
                                 <w:szCs w:val="28"/>
                               </w:rPr>
-                              <w:t xml:space="preserve">Agent </w:t>
-                            </w:r>
-                            <w:r>
-                              <w:rPr>
-                                <w:rFonts w:ascii="Arial" w:hAnsi="Arial" w:cs="Arial"/>
-                                <w:b/>
-                                <w:bCs/>
-                                <w:color w:val="FFFFFF" w:themeColor="background1"/>
-                                <w:sz w:val="28"/>
-                                <w:szCs w:val="28"/>
-                              </w:rPr>
-                              <w:t>2</w:t>
+                              <w:t>Agent 2</w:t>
                             </w:r>
                           </w:p>
                         </w:txbxContent>
@@ -154,7 +264,7 @@
         <mc:AlternateContent>
           <mc:Choice Requires="wps">
             <w:drawing>
-              <wp:anchor distT="0" distB="0" distL="114300" distR="114300" simplePos="0" relativeHeight="251665408" behindDoc="0" locked="0" layoutInCell="1" allowOverlap="1" wp14:anchorId="16132CFB" wp14:editId="71FB1136">
+              <wp:anchor distT="0" distB="0" distL="114300" distR="114300" simplePos="0" relativeHeight="251665408" behindDoc="0" locked="0" layoutInCell="1" allowOverlap="1" wp14:anchorId="16132CFB" wp14:editId="67C16250">
                 <wp:simplePos x="0" y="0"/>
                 <wp:positionH relativeFrom="column">
                   <wp:posOffset>1186180</wp:posOffset>
@@ -206,18 +316,7 @@
                                 <w:sz w:val="28"/>
                                 <w:szCs w:val="28"/>
                               </w:rPr>
-                              <w:t xml:space="preserve">Agent </w:t>
-                            </w:r>
-                            <w:r>
-                              <w:rPr>
-                                <w:rFonts w:ascii="Arial" w:hAnsi="Arial" w:cs="Arial"/>
-                                <w:b/>
-                                <w:bCs/>
-                                <w:color w:val="FFFFFF" w:themeColor="background1"/>
-                                <w:sz w:val="28"/>
-                                <w:szCs w:val="28"/>
-                              </w:rPr>
-                              <w:t>3</w:t>
+                              <w:t>Agent 3</w:t>
                             </w:r>
                           </w:p>
                         </w:txbxContent>
@@ -242,7 +341,7 @@
           </mc:Choice>
           <mc:Fallback>
             <w:pict>
-              <v:shape w14:anchorId="16132CFB" id="_x0000_s1027" type="#_x0000_t202" style="position:absolute;margin-left:93.4pt;margin-top:504.7pt;width:68.95pt;height:51pt;z-index:251665408;visibility:visible;mso-wrap-style:square;mso-width-percent:0;mso-height-percent:0;mso-wrap-distance-left:9pt;mso-wrap-distance-top:0;mso-wrap-distance-right:9pt;mso-wrap-distance-bottom:0;mso-position-horizontal:absolute;mso-position-horizontal-relative:text;mso-position-vertical:absolute;mso-position-vertical-relative:text;mso-width-percent:0;mso-height-percent:0;mso-width-relative:margin;mso-height-relative:margin;v-text-anchor:top" o:gfxdata="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" filled="f" stroked="f" strokeweight=".5pt">
+              <v:shape w14:anchorId="16132CFB" id="_x0000_s1028" type="#_x0000_t202" style="position:absolute;margin-left:93.4pt;margin-top:504.7pt;width:68.95pt;height:51pt;z-index:251665408;visibility:visible;mso-wrap-style:square;mso-width-percent:0;mso-height-percent:0;mso-wrap-distance-left:9pt;mso-wrap-distance-top:0;mso-wrap-distance-right:9pt;mso-wrap-distance-bottom:0;mso-position-horizontal:absolute;mso-position-horizontal-relative:text;mso-position-vertical:absolute;mso-position-vertical-relative:text;mso-width-percent:0;mso-height-percent:0;mso-width-relative:margin;mso-height-relative:margin;v-text-anchor:top" o:gfxdata="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" filled="f" stroked="f" strokeweight=".5pt">
                 <v:textbox>
                   <w:txbxContent>
                     <w:p>
@@ -265,18 +364,7 @@
                           <w:sz w:val="28"/>
                           <w:szCs w:val="28"/>
                         </w:rPr>
-                        <w:t xml:space="preserve">Agent </w:t>
-                      </w:r>
-                      <w:r>
-                        <w:rPr>
-                          <w:rFonts w:ascii="Arial" w:hAnsi="Arial" w:cs="Arial"/>
-                          <w:b/>
-                          <w:bCs/>
-                          <w:color w:val="FFFFFF" w:themeColor="background1"/>
-                          <w:sz w:val="28"/>
-                          <w:szCs w:val="28"/>
-                        </w:rPr>
-                        <w:t>3</w:t>
+                        <w:t>Agent 3</w:t>
                       </w:r>
                     </w:p>
                   </w:txbxContent>
@@ -290,120 +378,6 @@
         <w:rPr>
           <w:noProof/>
         </w:rPr>
-        <mc:AlternateContent>
-          <mc:Choice Requires="wps">
-            <w:drawing>
-              <wp:anchor distT="0" distB="0" distL="114300" distR="114300" simplePos="0" relativeHeight="251659264" behindDoc="0" locked="0" layoutInCell="1" allowOverlap="1" wp14:anchorId="5A664DAF" wp14:editId="27A46D33">
-                <wp:simplePos x="0" y="0"/>
-                <wp:positionH relativeFrom="column">
-                  <wp:posOffset>2109847</wp:posOffset>
-                </wp:positionH>
-                <wp:positionV relativeFrom="paragraph">
-                  <wp:posOffset>437515</wp:posOffset>
-                </wp:positionV>
-                <wp:extent cx="865762" cy="647700"/>
-                <wp:effectExtent l="0" t="0" r="0" b="0"/>
-                <wp:wrapNone/>
-                <wp:docPr id="1983189062" name="Text Box 1"/>
-                <wp:cNvGraphicFramePr/>
-                <a:graphic xmlns:a="http://schemas.openxmlformats.org/drawingml/2006/main">
-                  <a:graphicData uri="http://schemas.microsoft.com/office/word/2010/wordprocessingShape">
-                    <wps:wsp>
-                      <wps:cNvSpPr txBox="1"/>
-                      <wps:spPr>
-                        <a:xfrm>
-                          <a:off x="0" y="0"/>
-                          <a:ext cx="865762" cy="647700"/>
-                        </a:xfrm>
-                        <a:prstGeom prst="rect">
-                          <a:avLst/>
-                        </a:prstGeom>
-                        <a:noFill/>
-                        <a:ln w="6350">
-                          <a:noFill/>
-                        </a:ln>
-                      </wps:spPr>
-                      <wps:txbx>
-                        <w:txbxContent>
-                          <w:p>
-                            <w:pPr>
-                              <w:rPr>
-                                <w:rFonts w:ascii="Helvetica" w:hAnsi="Helvetica" w:cs="Arial"/>
-                                <w:b/>
-                                <w:bCs/>
-                                <w:color w:val="FFFFFF" w:themeColor="background1"/>
-                                <w:sz w:val="28"/>
-                                <w:szCs w:val="28"/>
-                              </w:rPr>
-                            </w:pPr>
-                            <w:r>
-                              <w:rPr>
-                                <w:rFonts w:ascii="Helvetica" w:hAnsi="Helvetica" w:cs="Arial"/>
-                                <w:b/>
-                                <w:bCs/>
-                                <w:color w:val="FFFFFF" w:themeColor="background1"/>
-                                <w:sz w:val="28"/>
-                                <w:szCs w:val="28"/>
-                              </w:rPr>
-                              <w:t>Agent 1</w:t>
-                            </w:r>
-                          </w:p>
-                        </w:txbxContent>
-                      </wps:txbx>
-                      <wps:bodyPr rot="0" spcFirstLastPara="0" vertOverflow="overflow" horzOverflow="overflow" vert="horz" wrap="square" lIns="91440" tIns="45720" rIns="91440" bIns="45720" numCol="1" spcCol="0" rtlCol="0" fromWordArt="0" anchor="t" anchorCtr="0" forceAA="0" compatLnSpc="1">
-                        <a:prstTxWarp prst="textNoShape">
-                          <a:avLst/>
-                        </a:prstTxWarp>
-                        <a:noAutofit/>
-                      </wps:bodyPr>
-                    </wps:wsp>
-                  </a:graphicData>
-                </a:graphic>
-                <wp14:sizeRelH relativeFrom="margin">
-                  <wp14:pctWidth>0</wp14:pctWidth>
-                </wp14:sizeRelH>
-                <wp14:sizeRelV relativeFrom="margin">
-                  <wp14:pctHeight>0</wp14:pctHeight>
-                </wp14:sizeRelV>
-              </wp:anchor>
-            </w:drawing>
-          </mc:Choice>
-          <mc:Fallback>
-            <w:pict>
-              <v:shape w14:anchorId="5A664DAF" id="_x0000_s1028" type="#_x0000_t202" style="position:absolute;margin-left:166.15pt;margin-top:34.45pt;width:68.15pt;height:51pt;z-index:251659264;visibility:visible;mso-wrap-style:square;mso-width-percent:0;mso-height-percent:0;mso-wrap-distance-left:9pt;mso-wrap-distance-top:0;mso-wrap-distance-right:9pt;mso-wrap-distance-bottom:0;mso-position-horizontal:absolute;mso-position-horizontal-relative:text;mso-position-vertical:absolute;mso-position-vertical-relative:text;mso-width-percent:0;mso-height-percent:0;mso-width-relative:margin;mso-height-relative:margin;v-text-anchor:top" o:gfxdata="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" filled="f" stroked="f" strokeweight=".5pt">
-                <v:textbox>
-                  <w:txbxContent>
-                    <w:p>
-                      <w:pPr>
-                        <w:rPr>
-                          <w:rFonts w:ascii="Helvetica" w:hAnsi="Helvetica" w:cs="Arial"/>
-                          <w:b/>
-                          <w:bCs/>
-                          <w:color w:val="FFFFFF" w:themeColor="background1"/>
-                          <w:sz w:val="28"/>
-                          <w:szCs w:val="28"/>
-                        </w:rPr>
-                      </w:pPr>
-                      <w:r>
-                        <w:rPr>
-                          <w:rFonts w:ascii="Helvetica" w:hAnsi="Helvetica" w:cs="Arial"/>
-                          <w:b/>
-                          <w:bCs/>
-                          <w:color w:val="FFFFFF" w:themeColor="background1"/>
-                          <w:sz w:val="28"/>
-                          <w:szCs w:val="28"/>
-                        </w:rPr>
-                        <w:t>Agent 1</w:t>
-                      </w:r>
-                    </w:p>
-                  </w:txbxContent>
-                </v:textbox>
-              </v:shape>
-            </w:pict>
-          </mc:Fallback>
-        </mc:AlternateContent>
-      </w:r>
-      <w:r>
         <w:drawing>
           <wp:anchor distT="0" distB="0" distL="114300" distR="114300" simplePos="0" relativeHeight="251658240" behindDoc="0" locked="0" layoutInCell="1" allowOverlap="1" wp14:anchorId="3D485B18" wp14:editId="6D1D283C">
             <wp:simplePos x="0" y="0"/>
@@ -1212,6 +1186,7 @@
   <w:style w:type="character" w:default="1" w:styleId="DefaultParagraphFont">
     <w:name w:val="Default Paragraph Font"/>
     <w:uiPriority w:val="1"/>
+    <w:semiHidden/>
     <w:unhideWhenUsed/>
   </w:style>
   <w:style w:type="table" w:default="1" w:styleId="TableNormal">

</xml_diff>